<commit_message>
Modif du dossier de conception
</commit_message>
<xml_diff>
--- a/Dossier_de_Conception.docx
+++ b/Dossier_de_Conception.docx
@@ -1,6 +1,6 @@
 
 <file path=word/document.xml><?xml version="1.0" encoding="utf-8"?>
-<w:document xmlns:wpc="http://schemas.microsoft.com/office/word/2010/wordprocessingCanvas" xmlns:cx="http://schemas.microsoft.com/office/drawing/2014/chartex" xmlns:mc="http://schemas.openxmlformats.org/markup-compatibility/2006" xmlns:o="urn:schemas-microsoft-com:office:office" xmlns:r="http://schemas.openxmlformats.org/officeDocument/2006/relationships" xmlns:m="http://schemas.openxmlformats.org/officeDocument/2006/math" xmlns:v="urn:schemas-microsoft-com:vml" xmlns:wp14="http://schemas.microsoft.com/office/word/2010/wordprocessingDrawing" xmlns:wp="http://schemas.openxmlformats.org/drawingml/2006/wordprocessingDrawing" xmlns:w10="urn:schemas-microsoft-com:office:word" xmlns:w="http://schemas.openxmlformats.org/wordprocessingml/2006/main" xmlns:w14="http://schemas.microsoft.com/office/word/2010/wordml" xmlns:w15="http://schemas.microsoft.com/office/word/2012/wordml" xmlns:w16se="http://schemas.microsoft.com/office/word/2015/wordml/symex" xmlns:wpg="http://schemas.microsoft.com/office/word/2010/wordprocessingGroup" xmlns:wpi="http://schemas.microsoft.com/office/word/2010/wordprocessingInk" xmlns:wne="http://schemas.microsoft.com/office/word/2006/wordml" xmlns:wps="http://schemas.microsoft.com/office/word/2010/wordprocessingShape" mc:Ignorable="w14 w15 w16se wp14">
+<w:document xmlns:wpc="http://schemas.microsoft.com/office/word/2010/wordprocessingCanvas" xmlns:cx="http://schemas.microsoft.com/office/drawing/2014/chartex" xmlns:cx1="http://schemas.microsoft.com/office/drawing/2015/9/8/chartex" xmlns:cx2="http://schemas.microsoft.com/office/drawing/2015/10/21/chartex" xmlns:cx3="http://schemas.microsoft.com/office/drawing/2016/5/9/chartex" xmlns:cx4="http://schemas.microsoft.com/office/drawing/2016/5/10/chartex" xmlns:cx5="http://schemas.microsoft.com/office/drawing/2016/5/11/chartex" xmlns:cx6="http://schemas.microsoft.com/office/drawing/2016/5/12/chartex" xmlns:cx7="http://schemas.microsoft.com/office/drawing/2016/5/13/chartex" xmlns:cx8="http://schemas.microsoft.com/office/drawing/2016/5/14/chartex" xmlns:mc="http://schemas.openxmlformats.org/markup-compatibility/2006" xmlns:aink="http://schemas.microsoft.com/office/drawing/2016/ink" xmlns:am3d="http://schemas.microsoft.com/office/drawing/2017/model3d" xmlns:o="urn:schemas-microsoft-com:office:office" xmlns:r="http://schemas.openxmlformats.org/officeDocument/2006/relationships" xmlns:m="http://schemas.openxmlformats.org/officeDocument/2006/math" xmlns:v="urn:schemas-microsoft-com:vml" xmlns:wp14="http://schemas.microsoft.com/office/word/2010/wordprocessingDrawing" xmlns:wp="http://schemas.openxmlformats.org/drawingml/2006/wordprocessingDrawing" xmlns:w10="urn:schemas-microsoft-com:office:word" xmlns:w="http://schemas.openxmlformats.org/wordprocessingml/2006/main" xmlns:w14="http://schemas.microsoft.com/office/word/2010/wordml" xmlns:w15="http://schemas.microsoft.com/office/word/2012/wordml" xmlns:w16cex="http://schemas.microsoft.com/office/word/2018/wordml/cex" xmlns:w16cid="http://schemas.microsoft.com/office/word/2016/wordml/cid" xmlns:w16="http://schemas.microsoft.com/office/word/2018/wordml" xmlns:w16se="http://schemas.microsoft.com/office/word/2015/wordml/symex" xmlns:wpg="http://schemas.microsoft.com/office/word/2010/wordprocessingGroup" xmlns:wpi="http://schemas.microsoft.com/office/word/2010/wordprocessingInk" xmlns:wne="http://schemas.microsoft.com/office/word/2006/wordml" xmlns:wps="http://schemas.microsoft.com/office/word/2010/wordprocessingShape" mc:Ignorable="w14 w15 w16se w16cid w16 w16cex wp14">
   <w:body>
     <w:p>
       <w:r>
@@ -1023,8 +1023,6 @@
           <w:szCs w:val="24"/>
         </w:rPr>
       </w:pPr>
-      <w:bookmarkStart w:id="0" w:name="_GoBack"/>
-      <w:bookmarkEnd w:id="0"/>
     </w:p>
     <w:p>
       <w:pPr>
@@ -1078,7 +1076,7 @@
           <w:szCs w:val="32"/>
           <w:u w:val="single"/>
         </w:rPr>
-        <w:t xml:space="preserve">e </w:t>
+        <w:t>e classe</w:t>
       </w:r>
       <w:r>
         <w:rPr>
@@ -1086,7 +1084,7 @@
           <w:szCs w:val="32"/>
           <w:u w:val="single"/>
         </w:rPr>
-        <w:t>classe</w:t>
+        <w:t xml:space="preserve"> </w:t>
       </w:r>
       <w:r>
         <w:rPr>
@@ -1094,23 +1092,7 @@
           <w:szCs w:val="32"/>
           <w:u w:val="single"/>
         </w:rPr>
-        <w:t xml:space="preserve"> </w:t>
-      </w:r>
-      <w:r>
-        <w:rPr>
-          <w:sz w:val="32"/>
-          <w:szCs w:val="32"/>
-          <w:u w:val="single"/>
-        </w:rPr>
-        <w:t>d</w:t>
-      </w:r>
-      <w:r>
-        <w:rPr>
-          <w:sz w:val="32"/>
-          <w:szCs w:val="32"/>
-          <w:u w:val="single"/>
-        </w:rPr>
-        <w:t xml:space="preserve">e notre </w:t>
+        <w:t xml:space="preserve">de notre </w:t>
       </w:r>
       <w:r>
         <w:rPr>
@@ -1120,47 +1102,7 @@
           <w:szCs w:val="32"/>
           <w:u w:val="single"/>
         </w:rPr>
-        <w:t>P</w:t>
-      </w:r>
-      <w:r>
-        <w:rPr>
-          <w:i/>
-          <w:iCs/>
-          <w:sz w:val="32"/>
-          <w:szCs w:val="32"/>
-          <w:u w:val="single"/>
-        </w:rPr>
-        <w:t>r</w:t>
-      </w:r>
-      <w:r>
-        <w:rPr>
-          <w:i/>
-          <w:iCs/>
-          <w:sz w:val="32"/>
-          <w:szCs w:val="32"/>
-          <w:u w:val="single"/>
-        </w:rPr>
-        <w:t>oj</w:t>
-      </w:r>
-      <w:r>
-        <w:rPr>
-          <w:i/>
-          <w:iCs/>
-          <w:sz w:val="32"/>
-          <w:szCs w:val="32"/>
-          <w:u w:val="single"/>
-        </w:rPr>
-        <w:t>e</w:t>
-      </w:r>
-      <w:r>
-        <w:rPr>
-          <w:i/>
-          <w:iCs/>
-          <w:sz w:val="32"/>
-          <w:szCs w:val="32"/>
-          <w:u w:val="single"/>
-        </w:rPr>
-        <w:t>t</w:t>
+        <w:t>Projet</w:t>
       </w:r>
     </w:p>
     <w:p>
@@ -1405,23 +1347,7 @@
           <w:sz w:val="24"/>
           <w:szCs w:val="24"/>
         </w:rPr>
-        <w:t xml:space="preserve"> qui vont nous servir à traiter les fichiers liés au jeu, notamment les fichiers .</w:t>
-      </w:r>
-      <w:proofErr w:type="spellStart"/>
-      <w:r>
-        <w:rPr>
-          <w:sz w:val="24"/>
-          <w:szCs w:val="24"/>
-        </w:rPr>
-        <w:t>txt</w:t>
-      </w:r>
-      <w:proofErr w:type="spellEnd"/>
-      <w:r>
-        <w:rPr>
-          <w:sz w:val="24"/>
-          <w:szCs w:val="24"/>
-        </w:rPr>
-        <w:t>. L’objectif principal est de réussir à parcourir les fichiers afin de les lire, et de stocker les données lues pour les manipuler par la suite.</w:t>
+        <w:t xml:space="preserve"> qui vont nous servir à traiter les fichiers liés au jeu, notamment les fichiers .txt. L’objectif principal est de réussir à parcourir les fichiers afin de les lire, et de stocker les données lues pour les manipuler par la suite.</w:t>
       </w:r>
     </w:p>
     <w:p>
@@ -1674,23 +1600,7 @@
           <w:sz w:val="28"/>
           <w:szCs w:val="24"/>
         </w:rPr>
-        <w:t xml:space="preserve"> </w:t>
-      </w:r>
-      <w:r>
-        <w:rPr>
-          <w:i/>
-          <w:sz w:val="28"/>
-          <w:szCs w:val="24"/>
-        </w:rPr>
-        <w:t>équipements :</w:t>
-      </w:r>
-      <w:r>
-        <w:rPr>
-          <w:i/>
-          <w:sz w:val="28"/>
-          <w:szCs w:val="24"/>
-        </w:rPr>
-        <w:t xml:space="preserve"> </w:t>
+        <w:t xml:space="preserve"> équipements : </w:t>
       </w:r>
     </w:p>
     <w:p>
@@ -1713,13 +1623,12 @@
       <w:r>
         <w:rPr>
           <w:noProof/>
-          <w:lang w:eastAsia="fr-FR"/>
         </w:rPr>
         <w:drawing>
-          <wp:inline distT="0" distB="0" distL="0" distR="0" wp14:anchorId="01F26EFD" wp14:editId="703BB8FE">
-            <wp:extent cx="5760720" cy="2800985"/>
-            <wp:effectExtent l="0" t="0" r="0" b="0"/>
-            <wp:docPr id="11" name="Image 11"/>
+          <wp:inline distT="0" distB="0" distL="0" distR="0" wp14:anchorId="168D127C" wp14:editId="63C5C0FD">
+            <wp:extent cx="5760720" cy="3065145"/>
+            <wp:effectExtent l="0" t="0" r="0" b="1905"/>
+            <wp:docPr id="13" name="Image 13"/>
             <wp:cNvGraphicFramePr>
               <a:graphicFrameLocks xmlns:a="http://schemas.openxmlformats.org/drawingml/2006/main" noChangeAspect="1"/>
             </wp:cNvGraphicFramePr>
@@ -1739,7 +1648,7 @@
                   <pic:spPr>
                     <a:xfrm>
                       <a:off x="0" y="0"/>
-                      <a:ext cx="5760720" cy="2800985"/>
+                      <a:ext cx="5760720" cy="3065145"/>
                     </a:xfrm>
                     <a:prstGeom prst="rect">
                       <a:avLst/>
@@ -1751,15 +1660,6 @@
           </wp:inline>
         </w:drawing>
       </w:r>
-    </w:p>
-    <w:p>
-      <w:pPr>
-        <w:spacing w:after="0"/>
-        <w:rPr>
-          <w:sz w:val="24"/>
-          <w:szCs w:val="24"/>
-        </w:rPr>
-      </w:pPr>
     </w:p>
     <w:p>
       <w:pPr>
@@ -1990,7 +1890,6 @@
           <w:szCs w:val="32"/>
           <w:u w:val="single"/>
         </w:rPr>
-        <w:lastRenderedPageBreak/>
         <w:t>Diagramme d</w:t>
       </w:r>
       <w:r>
@@ -3301,7 +3200,7 @@
 </file>
 
 <file path=word/numbering.xml><?xml version="1.0" encoding="utf-8"?>
-<w:numbering xmlns:wpc="http://schemas.microsoft.com/office/word/2010/wordprocessingCanvas" xmlns:cx="http://schemas.microsoft.com/office/drawing/2014/chartex" xmlns:mc="http://schemas.openxmlformats.org/markup-compatibility/2006" xmlns:o="urn:schemas-microsoft-com:office:office" xmlns:r="http://schemas.openxmlformats.org/officeDocument/2006/relationships" xmlns:m="http://schemas.openxmlformats.org/officeDocument/2006/math" xmlns:v="urn:schemas-microsoft-com:vml" xmlns:wp14="http://schemas.microsoft.com/office/word/2010/wordprocessingDrawing" xmlns:wp="http://schemas.openxmlformats.org/drawingml/2006/wordprocessingDrawing" xmlns:w10="urn:schemas-microsoft-com:office:word" xmlns:w="http://schemas.openxmlformats.org/wordprocessingml/2006/main" xmlns:w14="http://schemas.microsoft.com/office/word/2010/wordml" xmlns:w15="http://schemas.microsoft.com/office/word/2012/wordml" xmlns:w16se="http://schemas.microsoft.com/office/word/2015/wordml/symex" xmlns:wpg="http://schemas.microsoft.com/office/word/2010/wordprocessingGroup" xmlns:wpi="http://schemas.microsoft.com/office/word/2010/wordprocessingInk" xmlns:wne="http://schemas.microsoft.com/office/word/2006/wordml" xmlns:wps="http://schemas.microsoft.com/office/word/2010/wordprocessingShape" mc:Ignorable="w14 w15 w16se wp14">
+<w:numbering xmlns:wpc="http://schemas.microsoft.com/office/word/2010/wordprocessingCanvas" xmlns:cx="http://schemas.microsoft.com/office/drawing/2014/chartex" xmlns:cx1="http://schemas.microsoft.com/office/drawing/2015/9/8/chartex" xmlns:cx2="http://schemas.microsoft.com/office/drawing/2015/10/21/chartex" xmlns:cx3="http://schemas.microsoft.com/office/drawing/2016/5/9/chartex" xmlns:cx4="http://schemas.microsoft.com/office/drawing/2016/5/10/chartex" xmlns:cx5="http://schemas.microsoft.com/office/drawing/2016/5/11/chartex" xmlns:cx6="http://schemas.microsoft.com/office/drawing/2016/5/12/chartex" xmlns:cx7="http://schemas.microsoft.com/office/drawing/2016/5/13/chartex" xmlns:cx8="http://schemas.microsoft.com/office/drawing/2016/5/14/chartex" xmlns:mc="http://schemas.openxmlformats.org/markup-compatibility/2006" xmlns:aink="http://schemas.microsoft.com/office/drawing/2016/ink" xmlns:am3d="http://schemas.microsoft.com/office/drawing/2017/model3d" xmlns:o="urn:schemas-microsoft-com:office:office" xmlns:r="http://schemas.openxmlformats.org/officeDocument/2006/relationships" xmlns:m="http://schemas.openxmlformats.org/officeDocument/2006/math" xmlns:v="urn:schemas-microsoft-com:vml" xmlns:wp14="http://schemas.microsoft.com/office/word/2010/wordprocessingDrawing" xmlns:wp="http://schemas.openxmlformats.org/drawingml/2006/wordprocessingDrawing" xmlns:w10="urn:schemas-microsoft-com:office:word" xmlns:w="http://schemas.openxmlformats.org/wordprocessingml/2006/main" xmlns:w14="http://schemas.microsoft.com/office/word/2010/wordml" xmlns:w15="http://schemas.microsoft.com/office/word/2012/wordml" xmlns:w16cex="http://schemas.microsoft.com/office/word/2018/wordml/cex" xmlns:w16cid="http://schemas.microsoft.com/office/word/2016/wordml/cid" xmlns:w16="http://schemas.microsoft.com/office/word/2018/wordml" xmlns:w16se="http://schemas.microsoft.com/office/word/2015/wordml/symex" xmlns:wpg="http://schemas.microsoft.com/office/word/2010/wordprocessingGroup" xmlns:wpi="http://schemas.microsoft.com/office/word/2010/wordprocessingInk" xmlns:wne="http://schemas.microsoft.com/office/word/2006/wordml" xmlns:wps="http://schemas.microsoft.com/office/word/2010/wordprocessingShape" mc:Ignorable="w14 w15 w16se w16cid w16 w16cex wp14">
   <w:abstractNum w:abstractNumId="0" w15:restartNumberingAfterBreak="0">
     <w:nsid w:val="579F35FB"/>
     <w:multiLevelType w:val="hybridMultilevel"/>
@@ -3421,7 +3320,7 @@
 </file>
 
 <file path=word/styles.xml><?xml version="1.0" encoding="utf-8"?>
-<w:styles xmlns:mc="http://schemas.openxmlformats.org/markup-compatibility/2006" xmlns:r="http://schemas.openxmlformats.org/officeDocument/2006/relationships" xmlns:w="http://schemas.openxmlformats.org/wordprocessingml/2006/main" xmlns:w14="http://schemas.microsoft.com/office/word/2010/wordml" xmlns:w15="http://schemas.microsoft.com/office/word/2012/wordml" xmlns:w16se="http://schemas.microsoft.com/office/word/2015/wordml/symex" mc:Ignorable="w14 w15 w16se">
+<w:styles xmlns:mc="http://schemas.openxmlformats.org/markup-compatibility/2006" xmlns:r="http://schemas.openxmlformats.org/officeDocument/2006/relationships" xmlns:w="http://schemas.openxmlformats.org/wordprocessingml/2006/main" xmlns:w14="http://schemas.microsoft.com/office/word/2010/wordml" xmlns:w15="http://schemas.microsoft.com/office/word/2012/wordml" xmlns:w16cex="http://schemas.microsoft.com/office/word/2018/wordml/cex" xmlns:w16cid="http://schemas.microsoft.com/office/word/2016/wordml/cid" xmlns:w16="http://schemas.microsoft.com/office/word/2018/wordml" xmlns:w16se="http://schemas.microsoft.com/office/word/2015/wordml/symex" mc:Ignorable="w14 w15 w16se w16cid w16 w16cex">
   <w:docDefaults>
     <w:rPrDefault>
       <w:rPr>
@@ -3437,7 +3336,7 @@
       </w:pPr>
     </w:pPrDefault>
   </w:docDefaults>
-  <w:latentStyles w:defLockedState="0" w:defUIPriority="99" w:defSemiHidden="0" w:defUnhideWhenUsed="0" w:defQFormat="0" w:count="371">
+  <w:latentStyles w:defLockedState="0" w:defUIPriority="99" w:defSemiHidden="0" w:defUnhideWhenUsed="0" w:defQFormat="0" w:count="376">
     <w:lsdException w:name="Normal" w:uiPriority="0" w:qFormat="1"/>
     <w:lsdException w:name="heading 1" w:uiPriority="9" w:qFormat="1"/>
     <w:lsdException w:name="heading 2" w:semiHidden="1" w:uiPriority="9" w:unhideWhenUsed="1" w:qFormat="1"/>
@@ -3543,7 +3442,6 @@
     <w:lsdException w:name="HTML Sample" w:semiHidden="1" w:unhideWhenUsed="1"/>
     <w:lsdException w:name="HTML Typewriter" w:semiHidden="1" w:unhideWhenUsed="1"/>
     <w:lsdException w:name="HTML Variable" w:semiHidden="1" w:unhideWhenUsed="1"/>
-    <w:lsdException w:name="Normal Table" w:semiHidden="1" w:unhideWhenUsed="1"/>
     <w:lsdException w:name="annotation subject" w:semiHidden="1" w:unhideWhenUsed="1"/>
     <w:lsdException w:name="No List" w:semiHidden="1" w:unhideWhenUsed="1"/>
     <w:lsdException w:name="Outline List 1" w:semiHidden="1" w:unhideWhenUsed="1"/>
@@ -3586,11 +3484,8 @@
     <w:lsdException w:name="Table Contemporary" w:semiHidden="1" w:unhideWhenUsed="1"/>
     <w:lsdException w:name="Table Elegant" w:semiHidden="1" w:unhideWhenUsed="1"/>
     <w:lsdException w:name="Table Professional" w:semiHidden="1" w:unhideWhenUsed="1"/>
-    <w:lsdException w:name="Table Subtle 1" w:semiHidden="1" w:unhideWhenUsed="1"/>
     <w:lsdException w:name="Table Subtle 2" w:semiHidden="1" w:unhideWhenUsed="1"/>
     <w:lsdException w:name="Table Web 1" w:semiHidden="1" w:unhideWhenUsed="1"/>
-    <w:lsdException w:name="Table Web 2" w:semiHidden="1" w:unhideWhenUsed="1"/>
-    <w:lsdException w:name="Table Web 3" w:semiHidden="1" w:unhideWhenUsed="1"/>
     <w:lsdException w:name="Balloon Text" w:semiHidden="1" w:unhideWhenUsed="1"/>
     <w:lsdException w:name="Table Grid" w:uiPriority="39"/>
     <w:lsdException w:name="Table Theme" w:semiHidden="1" w:unhideWhenUsed="1"/>
@@ -3809,6 +3704,11 @@
     <w:lsdException w:name="List Table 5 Dark Accent 6" w:uiPriority="50"/>
     <w:lsdException w:name="List Table 6 Colorful Accent 6" w:uiPriority="51"/>
     <w:lsdException w:name="List Table 7 Colorful Accent 6" w:uiPriority="52"/>
+    <w:lsdException w:name="Mention" w:semiHidden="1" w:unhideWhenUsed="1"/>
+    <w:lsdException w:name="Smart Hyperlink" w:semiHidden="1" w:unhideWhenUsed="1"/>
+    <w:lsdException w:name="Hashtag" w:semiHidden="1" w:unhideWhenUsed="1"/>
+    <w:lsdException w:name="Unresolved Mention" w:semiHidden="1" w:unhideWhenUsed="1"/>
+    <w:lsdException w:name="Smart Link" w:semiHidden="1" w:unhideWhenUsed="1"/>
   </w:latentStyles>
   <w:style w:type="paragraph" w:default="1" w:styleId="Normal">
     <w:name w:val="Normal"/>

</xml_diff>